<commit_message>
pandoc: update paths etc
</commit_message>
<xml_diff>
--- a/pandoc/dot-pandoc/templates/Headed paper Mortier.docx
+++ b/pandoc/dot-pandoc/templates/Headed paper Mortier.docx
@@ -1,6 +1,6 @@
 
 <file path=word/document.xml><?xml version="1.0" encoding="utf-8"?>
-<w:document xmlns:wpc="http://schemas.microsoft.com/office/word/2010/wordprocessingCanvas" xmlns:cx="http://schemas.microsoft.com/office/drawing/2014/chartex" xmlns:cx1="http://schemas.microsoft.com/office/drawing/2015/9/8/chartex" xmlns:mc="http://schemas.openxmlformats.org/markup-compatibility/2006" xmlns:o="urn:schemas-microsoft-com:office:office" xmlns:r="http://schemas.openxmlformats.org/officeDocument/2006/relationships" xmlns:m="http://schemas.openxmlformats.org/officeDocument/2006/math" xmlns:v="urn:schemas-microsoft-com:vml" xmlns:wp14="http://schemas.microsoft.com/office/word/2010/wordprocessingDrawing" xmlns:wp="http://schemas.openxmlformats.org/drawingml/2006/wordprocessingDrawing" xmlns:w10="urn:schemas-microsoft-com:office:word" xmlns:w="http://schemas.openxmlformats.org/wordprocessingml/2006/main" xmlns:w14="http://schemas.microsoft.com/office/word/2010/wordml" xmlns:w15="http://schemas.microsoft.com/office/word/2012/wordml" xmlns:w16se="http://schemas.microsoft.com/office/word/2015/wordml/symex" xmlns:wpg="http://schemas.microsoft.com/office/word/2010/wordprocessingGroup" xmlns:wpi="http://schemas.microsoft.com/office/word/2010/wordprocessingInk" xmlns:wne="http://schemas.microsoft.com/office/word/2006/wordml" xmlns:wps="http://schemas.microsoft.com/office/word/2010/wordprocessingShape" mc:Ignorable="w14 w15 w16se wp14">
+<w:document xmlns:wpc="http://schemas.microsoft.com/office/word/2010/wordprocessingCanvas" xmlns:cx="http://schemas.microsoft.com/office/drawing/2014/chartex" xmlns:cx1="http://schemas.microsoft.com/office/drawing/2015/9/8/chartex" xmlns:cx2="http://schemas.microsoft.com/office/drawing/2015/10/21/chartex" xmlns:cx3="http://schemas.microsoft.com/office/drawing/2016/5/9/chartex" xmlns:cx4="http://schemas.microsoft.com/office/drawing/2016/5/10/chartex" xmlns:cx5="http://schemas.microsoft.com/office/drawing/2016/5/11/chartex" xmlns:cx6="http://schemas.microsoft.com/office/drawing/2016/5/12/chartex" xmlns:cx7="http://schemas.microsoft.com/office/drawing/2016/5/13/chartex" xmlns:cx8="http://schemas.microsoft.com/office/drawing/2016/5/14/chartex" xmlns:mc="http://schemas.openxmlformats.org/markup-compatibility/2006" xmlns:aink="http://schemas.microsoft.com/office/drawing/2016/ink" xmlns:am3d="http://schemas.microsoft.com/office/drawing/2017/model3d" xmlns:o="urn:schemas-microsoft-com:office:office" xmlns:oel="http://schemas.microsoft.com/office/2019/extlst" xmlns:r="http://schemas.openxmlformats.org/officeDocument/2006/relationships" xmlns:m="http://schemas.openxmlformats.org/officeDocument/2006/math" xmlns:v="urn:schemas-microsoft-com:vml" xmlns:wp14="http://schemas.microsoft.com/office/word/2010/wordprocessingDrawing" xmlns:wp="http://schemas.openxmlformats.org/drawingml/2006/wordprocessingDrawing" xmlns:w10="urn:schemas-microsoft-com:office:word" xmlns:w="http://schemas.openxmlformats.org/wordprocessingml/2006/main" xmlns:w14="http://schemas.microsoft.com/office/word/2010/wordml" xmlns:w15="http://schemas.microsoft.com/office/word/2012/wordml" xmlns:w16cex="http://schemas.microsoft.com/office/word/2018/wordml/cex" xmlns:w16cid="http://schemas.microsoft.com/office/word/2016/wordml/cid" xmlns:w16="http://schemas.microsoft.com/office/word/2018/wordml" xmlns:w16sdtdh="http://schemas.microsoft.com/office/word/2020/wordml/sdtdatahash" xmlns:w16se="http://schemas.microsoft.com/office/word/2015/wordml/symex" xmlns:wpg="http://schemas.microsoft.com/office/word/2010/wordprocessingGroup" xmlns:wpi="http://schemas.microsoft.com/office/word/2010/wordprocessingInk" xmlns:wne="http://schemas.microsoft.com/office/word/2006/wordml" xmlns:wps="http://schemas.microsoft.com/office/word/2010/wordprocessingShape" mc:Ignorable="w14 w15 w16se w16cid w16 w16cex w16sdtdh wp14">
   <w:body>
     <w:p>
       <w:r>
@@ -11,7 +11,7 @@
         <mc:AlternateContent>
           <mc:Choice Requires="wps">
             <w:drawing>
-              <wp:anchor distT="0" distB="0" distL="114300" distR="114300" simplePos="0" relativeHeight="251657728" behindDoc="0" locked="0" layoutInCell="1" allowOverlap="1">
+              <wp:anchor distT="0" distB="0" distL="114300" distR="114300" simplePos="0" relativeHeight="251657728" behindDoc="0" locked="0" layoutInCell="1" allowOverlap="1" wp14:anchorId="2A2BAFB1" wp14:editId="68FFE460">
                 <wp:simplePos x="0" y="0"/>
                 <wp:positionH relativeFrom="column">
                   <wp:posOffset>1223010</wp:posOffset>
@@ -115,9 +115,8 @@
                                 <w:sz w:val="24"/>
                                 <w:szCs w:val="24"/>
                               </w:rPr>
-                              <w:t xml:space="preserve">Dr Richard </w:t>
+                              <w:t>Professor</w:t>
                             </w:r>
-                            <w:proofErr w:type="spellStart"/>
                             <w:r>
                               <w:rPr>
                                 <w:rFonts w:ascii="Palatino Linotype" w:hAnsi="Palatino Linotype" w:cs="Arial"/>
@@ -125,9 +124,8 @@
                                 <w:sz w:val="24"/>
                                 <w:szCs w:val="24"/>
                               </w:rPr>
-                              <w:t>Mortier</w:t>
+                              <w:t xml:space="preserve"> Richard Mortier</w:t>
                             </w:r>
-                            <w:proofErr w:type="spellEnd"/>
                           </w:p>
                           <w:p>
                             <w:pPr>
@@ -168,11 +166,11 @@
           </mc:Choice>
           <mc:Fallback>
             <w:pict>
-              <v:shapetype id="_x0000_t202" coordsize="21600,21600" o:spt="202" path="m,l,21600r21600,l21600,xe">
+              <v:shapetype w14:anchorId="2A2BAFB1" id="_x0000_t202" coordsize="21600,21600" o:spt="202" path="m,l,21600r21600,l21600,xe">
                 <v:stroke joinstyle="miter"/>
                 <v:path gradientshapeok="t" o:connecttype="rect"/>
               </v:shapetype>
-              <v:shape id="Text Box 4" o:spid="_x0000_s1026" type="#_x0000_t202" style="position:absolute;margin-left:96.3pt;margin-top:36pt;width:5in;height:36pt;z-index:251657728;visibility:visible;mso-wrap-style:square;mso-width-percent:0;mso-height-percent:0;mso-wrap-distance-left:9pt;mso-wrap-distance-top:0;mso-wrap-distance-right:9pt;mso-wrap-distance-bottom:0;mso-position-horizontal:absolute;mso-position-horizontal-relative:text;mso-position-vertical:absolute;mso-position-vertical-relative:text;mso-width-percent:0;mso-height-percent:0;mso-width-relative:page;mso-height-relative:page;v-text-anchor:top" o:gfxdata="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" stroked="f">
+              <v:shape id="Text Box 4" o:spid="_x0000_s1026" type="#_x0000_t202" style="position:absolute;margin-left:96.3pt;margin-top:36pt;width:5in;height:36pt;z-index:251657728;visibility:visible;mso-wrap-style:square;mso-width-percent:0;mso-height-percent:0;mso-wrap-distance-left:9pt;mso-wrap-distance-top:0;mso-wrap-distance-right:9pt;mso-wrap-distance-bottom:0;mso-position-horizontal:absolute;mso-position-horizontal-relative:text;mso-position-vertical:absolute;mso-position-vertical-relative:text;mso-width-percent:0;mso-height-percent:0;mso-width-relative:page;mso-height-relative:page;v-text-anchor:top" o:gfxdata="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" stroked="f">
                 <v:textbox>
                   <w:txbxContent>
                     <w:p>
@@ -229,9 +227,8 @@
                           <w:sz w:val="24"/>
                           <w:szCs w:val="24"/>
                         </w:rPr>
-                        <w:t xml:space="preserve">Dr Richard </w:t>
+                        <w:t>Professor</w:t>
                       </w:r>
-                      <w:proofErr w:type="spellStart"/>
                       <w:r>
                         <w:rPr>
                           <w:rFonts w:ascii="Palatino Linotype" w:hAnsi="Palatino Linotype" w:cs="Arial"/>
@@ -239,9 +236,8 @@
                           <w:sz w:val="24"/>
                           <w:szCs w:val="24"/>
                         </w:rPr>
-                        <w:t>Mortier</w:t>
+                        <w:t xml:space="preserve"> Richard Mortier</w:t>
                       </w:r>
-                      <w:proofErr w:type="spellEnd"/>
                     </w:p>
                     <w:p>
                       <w:pPr>
@@ -277,7 +273,7 @@
           <w:lang w:eastAsia="en-GB"/>
         </w:rPr>
         <w:drawing>
-          <wp:anchor distT="0" distB="0" distL="114300" distR="114300" simplePos="0" relativeHeight="251656704" behindDoc="0" locked="0" layoutInCell="1" allowOverlap="1">
+          <wp:anchor distT="0" distB="0" distL="114300" distR="114300" simplePos="0" relativeHeight="251656704" behindDoc="0" locked="0" layoutInCell="1" allowOverlap="1" wp14:anchorId="3BE9373A" wp14:editId="7CF88BAD">
             <wp:simplePos x="0" y="0"/>
             <wp:positionH relativeFrom="column">
               <wp:posOffset>-190500</wp:posOffset>
@@ -341,7 +337,7 @@
         <mc:AlternateContent>
           <mc:Choice Requires="wps">
             <w:drawing>
-              <wp:anchor distT="0" distB="0" distL="114300" distR="114300" simplePos="0" relativeHeight="251658752" behindDoc="0" locked="0" layoutInCell="1" allowOverlap="1">
+              <wp:anchor distT="0" distB="0" distL="114300" distR="114300" simplePos="0" relativeHeight="251658752" behindDoc="0" locked="0" layoutInCell="1" allowOverlap="1" wp14:anchorId="6613635B" wp14:editId="10D78F79">
                 <wp:simplePos x="0" y="0"/>
                 <wp:positionH relativeFrom="column">
                   <wp:posOffset>-320040</wp:posOffset>
@@ -423,8 +419,6 @@
           <w:rFonts w:ascii="Palatino Linotype" w:hAnsi="Palatino Linotype"/>
         </w:rPr>
       </w:pPr>
-      <w:bookmarkStart w:id="0" w:name="_GoBack"/>
-      <w:bookmarkEnd w:id="0"/>
     </w:p>
     <w:sectPr>
       <w:headerReference w:type="default" r:id="rId8"/>
@@ -438,7 +432,7 @@
 </file>
 
 <file path=word/endnotes.xml><?xml version="1.0" encoding="utf-8"?>
-<w:endnotes xmlns:wpc="http://schemas.microsoft.com/office/word/2010/wordprocessingCanvas" xmlns:cx="http://schemas.microsoft.com/office/drawing/2014/chartex" xmlns:cx1="http://schemas.microsoft.com/office/drawing/2015/9/8/chartex" xmlns:mc="http://schemas.openxmlformats.org/markup-compatibility/2006" xmlns:o="urn:schemas-microsoft-com:office:office" xmlns:r="http://schemas.openxmlformats.org/officeDocument/2006/relationships" xmlns:m="http://schemas.openxmlformats.org/officeDocument/2006/math" xmlns:v="urn:schemas-microsoft-com:vml" xmlns:wp14="http://schemas.microsoft.com/office/word/2010/wordprocessingDrawing" xmlns:wp="http://schemas.openxmlformats.org/drawingml/2006/wordprocessingDrawing" xmlns:w10="urn:schemas-microsoft-com:office:word" xmlns:w="http://schemas.openxmlformats.org/wordprocessingml/2006/main" xmlns:w14="http://schemas.microsoft.com/office/word/2010/wordml" xmlns:w15="http://schemas.microsoft.com/office/word/2012/wordml" xmlns:w16se="http://schemas.microsoft.com/office/word/2015/wordml/symex" xmlns:wpg="http://schemas.microsoft.com/office/word/2010/wordprocessingGroup" xmlns:wpi="http://schemas.microsoft.com/office/word/2010/wordprocessingInk" xmlns:wne="http://schemas.microsoft.com/office/word/2006/wordml" xmlns:wps="http://schemas.microsoft.com/office/word/2010/wordprocessingShape" mc:Ignorable="w14 w15 w16se wp14">
+<w:endnotes xmlns:wpc="http://schemas.microsoft.com/office/word/2010/wordprocessingCanvas" xmlns:cx="http://schemas.microsoft.com/office/drawing/2014/chartex" xmlns:cx1="http://schemas.microsoft.com/office/drawing/2015/9/8/chartex" xmlns:cx2="http://schemas.microsoft.com/office/drawing/2015/10/21/chartex" xmlns:cx3="http://schemas.microsoft.com/office/drawing/2016/5/9/chartex" xmlns:cx4="http://schemas.microsoft.com/office/drawing/2016/5/10/chartex" xmlns:cx5="http://schemas.microsoft.com/office/drawing/2016/5/11/chartex" xmlns:cx6="http://schemas.microsoft.com/office/drawing/2016/5/12/chartex" xmlns:cx7="http://schemas.microsoft.com/office/drawing/2016/5/13/chartex" xmlns:cx8="http://schemas.microsoft.com/office/drawing/2016/5/14/chartex" xmlns:mc="http://schemas.openxmlformats.org/markup-compatibility/2006" xmlns:aink="http://schemas.microsoft.com/office/drawing/2016/ink" xmlns:am3d="http://schemas.microsoft.com/office/drawing/2017/model3d" xmlns:o="urn:schemas-microsoft-com:office:office" xmlns:oel="http://schemas.microsoft.com/office/2019/extlst" xmlns:r="http://schemas.openxmlformats.org/officeDocument/2006/relationships" xmlns:m="http://schemas.openxmlformats.org/officeDocument/2006/math" xmlns:v="urn:schemas-microsoft-com:vml" xmlns:wp14="http://schemas.microsoft.com/office/word/2010/wordprocessingDrawing" xmlns:wp="http://schemas.openxmlformats.org/drawingml/2006/wordprocessingDrawing" xmlns:w10="urn:schemas-microsoft-com:office:word" xmlns:w="http://schemas.openxmlformats.org/wordprocessingml/2006/main" xmlns:w14="http://schemas.microsoft.com/office/word/2010/wordml" xmlns:w15="http://schemas.microsoft.com/office/word/2012/wordml" xmlns:w16cex="http://schemas.microsoft.com/office/word/2018/wordml/cex" xmlns:w16cid="http://schemas.microsoft.com/office/word/2016/wordml/cid" xmlns:w16="http://schemas.microsoft.com/office/word/2018/wordml" xmlns:w16sdtdh="http://schemas.microsoft.com/office/word/2020/wordml/sdtdatahash" xmlns:w16se="http://schemas.microsoft.com/office/word/2015/wordml/symex" xmlns:wpg="http://schemas.microsoft.com/office/word/2010/wordprocessingGroup" xmlns:wpi="http://schemas.microsoft.com/office/word/2010/wordprocessingInk" xmlns:wne="http://schemas.microsoft.com/office/word/2006/wordml" xmlns:wps="http://schemas.microsoft.com/office/word/2010/wordprocessingShape" mc:Ignorable="w14 w15 w16se w16cid w16 w16cex w16sdtdh wp14">
   <w:endnote w:type="separator" w:id="-1">
     <w:p>
       <w:r>
@@ -457,7 +451,7 @@
 </file>
 
 <file path=word/footer1.xml><?xml version="1.0" encoding="utf-8"?>
-<w:ftr xmlns:wpc="http://schemas.microsoft.com/office/word/2010/wordprocessingCanvas" xmlns:cx="http://schemas.microsoft.com/office/drawing/2014/chartex" xmlns:cx1="http://schemas.microsoft.com/office/drawing/2015/9/8/chartex" xmlns:mc="http://schemas.openxmlformats.org/markup-compatibility/2006" xmlns:o="urn:schemas-microsoft-com:office:office" xmlns:r="http://schemas.openxmlformats.org/officeDocument/2006/relationships" xmlns:m="http://schemas.openxmlformats.org/officeDocument/2006/math" xmlns:v="urn:schemas-microsoft-com:vml" xmlns:wp14="http://schemas.microsoft.com/office/word/2010/wordprocessingDrawing" xmlns:wp="http://schemas.openxmlformats.org/drawingml/2006/wordprocessingDrawing" xmlns:w10="urn:schemas-microsoft-com:office:word" xmlns:w="http://schemas.openxmlformats.org/wordprocessingml/2006/main" xmlns:w14="http://schemas.microsoft.com/office/word/2010/wordml" xmlns:w15="http://schemas.microsoft.com/office/word/2012/wordml" xmlns:w16se="http://schemas.microsoft.com/office/word/2015/wordml/symex" xmlns:wpg="http://schemas.microsoft.com/office/word/2010/wordprocessingGroup" xmlns:wpi="http://schemas.microsoft.com/office/word/2010/wordprocessingInk" xmlns:wne="http://schemas.microsoft.com/office/word/2006/wordml" xmlns:wps="http://schemas.microsoft.com/office/word/2010/wordprocessingShape" mc:Ignorable="w14 w15 w16se wp14">
+<w:ftr xmlns:wpc="http://schemas.microsoft.com/office/word/2010/wordprocessingCanvas" xmlns:cx="http://schemas.microsoft.com/office/drawing/2014/chartex" xmlns:cx1="http://schemas.microsoft.com/office/drawing/2015/9/8/chartex" xmlns:cx2="http://schemas.microsoft.com/office/drawing/2015/10/21/chartex" xmlns:cx3="http://schemas.microsoft.com/office/drawing/2016/5/9/chartex" xmlns:cx4="http://schemas.microsoft.com/office/drawing/2016/5/10/chartex" xmlns:cx5="http://schemas.microsoft.com/office/drawing/2016/5/11/chartex" xmlns:cx6="http://schemas.microsoft.com/office/drawing/2016/5/12/chartex" xmlns:cx7="http://schemas.microsoft.com/office/drawing/2016/5/13/chartex" xmlns:cx8="http://schemas.microsoft.com/office/drawing/2016/5/14/chartex" xmlns:mc="http://schemas.openxmlformats.org/markup-compatibility/2006" xmlns:aink="http://schemas.microsoft.com/office/drawing/2016/ink" xmlns:am3d="http://schemas.microsoft.com/office/drawing/2017/model3d" xmlns:o="urn:schemas-microsoft-com:office:office" xmlns:oel="http://schemas.microsoft.com/office/2019/extlst" xmlns:r="http://schemas.openxmlformats.org/officeDocument/2006/relationships" xmlns:m="http://schemas.openxmlformats.org/officeDocument/2006/math" xmlns:v="urn:schemas-microsoft-com:vml" xmlns:wp14="http://schemas.microsoft.com/office/word/2010/wordprocessingDrawing" xmlns:wp="http://schemas.openxmlformats.org/drawingml/2006/wordprocessingDrawing" xmlns:w10="urn:schemas-microsoft-com:office:word" xmlns:w="http://schemas.openxmlformats.org/wordprocessingml/2006/main" xmlns:w14="http://schemas.microsoft.com/office/word/2010/wordml" xmlns:w15="http://schemas.microsoft.com/office/word/2012/wordml" xmlns:w16cex="http://schemas.microsoft.com/office/word/2018/wordml/cex" xmlns:w16cid="http://schemas.microsoft.com/office/word/2016/wordml/cid" xmlns:w16="http://schemas.microsoft.com/office/word/2018/wordml" xmlns:w16sdtdh="http://schemas.microsoft.com/office/word/2020/wordml/sdtdatahash" xmlns:w16se="http://schemas.microsoft.com/office/word/2015/wordml/symex" xmlns:wpg="http://schemas.microsoft.com/office/word/2010/wordprocessingGroup" xmlns:wpi="http://schemas.microsoft.com/office/word/2010/wordprocessingInk" xmlns:wne="http://schemas.microsoft.com/office/word/2006/wordml" xmlns:wps="http://schemas.microsoft.com/office/word/2010/wordprocessingShape" mc:Ignorable="w14 w15 w16se w16cid w16 w16cex w16sdtdh wp14">
   <w:p>
     <w:pPr>
       <w:pStyle w:val="Footer"/>
@@ -536,7 +530,7 @@
 </file>
 
 <file path=word/footnotes.xml><?xml version="1.0" encoding="utf-8"?>
-<w:footnotes xmlns:wpc="http://schemas.microsoft.com/office/word/2010/wordprocessingCanvas" xmlns:cx="http://schemas.microsoft.com/office/drawing/2014/chartex" xmlns:cx1="http://schemas.microsoft.com/office/drawing/2015/9/8/chartex" xmlns:mc="http://schemas.openxmlformats.org/markup-compatibility/2006" xmlns:o="urn:schemas-microsoft-com:office:office" xmlns:r="http://schemas.openxmlformats.org/officeDocument/2006/relationships" xmlns:m="http://schemas.openxmlformats.org/officeDocument/2006/math" xmlns:v="urn:schemas-microsoft-com:vml" xmlns:wp14="http://schemas.microsoft.com/office/word/2010/wordprocessingDrawing" xmlns:wp="http://schemas.openxmlformats.org/drawingml/2006/wordprocessingDrawing" xmlns:w10="urn:schemas-microsoft-com:office:word" xmlns:w="http://schemas.openxmlformats.org/wordprocessingml/2006/main" xmlns:w14="http://schemas.microsoft.com/office/word/2010/wordml" xmlns:w15="http://schemas.microsoft.com/office/word/2012/wordml" xmlns:w16se="http://schemas.microsoft.com/office/word/2015/wordml/symex" xmlns:wpg="http://schemas.microsoft.com/office/word/2010/wordprocessingGroup" xmlns:wpi="http://schemas.microsoft.com/office/word/2010/wordprocessingInk" xmlns:wne="http://schemas.microsoft.com/office/word/2006/wordml" xmlns:wps="http://schemas.microsoft.com/office/word/2010/wordprocessingShape" mc:Ignorable="w14 w15 w16se wp14">
+<w:footnotes xmlns:wpc="http://schemas.microsoft.com/office/word/2010/wordprocessingCanvas" xmlns:cx="http://schemas.microsoft.com/office/drawing/2014/chartex" xmlns:cx1="http://schemas.microsoft.com/office/drawing/2015/9/8/chartex" xmlns:cx2="http://schemas.microsoft.com/office/drawing/2015/10/21/chartex" xmlns:cx3="http://schemas.microsoft.com/office/drawing/2016/5/9/chartex" xmlns:cx4="http://schemas.microsoft.com/office/drawing/2016/5/10/chartex" xmlns:cx5="http://schemas.microsoft.com/office/drawing/2016/5/11/chartex" xmlns:cx6="http://schemas.microsoft.com/office/drawing/2016/5/12/chartex" xmlns:cx7="http://schemas.microsoft.com/office/drawing/2016/5/13/chartex" xmlns:cx8="http://schemas.microsoft.com/office/drawing/2016/5/14/chartex" xmlns:mc="http://schemas.openxmlformats.org/markup-compatibility/2006" xmlns:aink="http://schemas.microsoft.com/office/drawing/2016/ink" xmlns:am3d="http://schemas.microsoft.com/office/drawing/2017/model3d" xmlns:o="urn:schemas-microsoft-com:office:office" xmlns:oel="http://schemas.microsoft.com/office/2019/extlst" xmlns:r="http://schemas.openxmlformats.org/officeDocument/2006/relationships" xmlns:m="http://schemas.openxmlformats.org/officeDocument/2006/math" xmlns:v="urn:schemas-microsoft-com:vml" xmlns:wp14="http://schemas.microsoft.com/office/word/2010/wordprocessingDrawing" xmlns:wp="http://schemas.openxmlformats.org/drawingml/2006/wordprocessingDrawing" xmlns:w10="urn:schemas-microsoft-com:office:word" xmlns:w="http://schemas.openxmlformats.org/wordprocessingml/2006/main" xmlns:w14="http://schemas.microsoft.com/office/word/2010/wordml" xmlns:w15="http://schemas.microsoft.com/office/word/2012/wordml" xmlns:w16cex="http://schemas.microsoft.com/office/word/2018/wordml/cex" xmlns:w16cid="http://schemas.microsoft.com/office/word/2016/wordml/cid" xmlns:w16="http://schemas.microsoft.com/office/word/2018/wordml" xmlns:w16sdtdh="http://schemas.microsoft.com/office/word/2020/wordml/sdtdatahash" xmlns:w16se="http://schemas.microsoft.com/office/word/2015/wordml/symex" xmlns:wpg="http://schemas.microsoft.com/office/word/2010/wordprocessingGroup" xmlns:wpi="http://schemas.microsoft.com/office/word/2010/wordprocessingInk" xmlns:wne="http://schemas.microsoft.com/office/word/2006/wordml" xmlns:wps="http://schemas.microsoft.com/office/word/2010/wordprocessingShape" mc:Ignorable="w14 w15 w16se w16cid w16 w16cex w16sdtdh wp14">
   <w:footnote w:type="separator" w:id="-1">
     <w:p>
       <w:r>
@@ -555,7 +549,7 @@
 </file>
 
 <file path=word/header1.xml><?xml version="1.0" encoding="utf-8"?>
-<w:hdr xmlns:wpc="http://schemas.microsoft.com/office/word/2010/wordprocessingCanvas" xmlns:cx="http://schemas.microsoft.com/office/drawing/2014/chartex" xmlns:cx1="http://schemas.microsoft.com/office/drawing/2015/9/8/chartex" xmlns:mc="http://schemas.openxmlformats.org/markup-compatibility/2006" xmlns:o="urn:schemas-microsoft-com:office:office" xmlns:r="http://schemas.openxmlformats.org/officeDocument/2006/relationships" xmlns:m="http://schemas.openxmlformats.org/officeDocument/2006/math" xmlns:v="urn:schemas-microsoft-com:vml" xmlns:wp14="http://schemas.microsoft.com/office/word/2010/wordprocessingDrawing" xmlns:wp="http://schemas.openxmlformats.org/drawingml/2006/wordprocessingDrawing" xmlns:w10="urn:schemas-microsoft-com:office:word" xmlns:w="http://schemas.openxmlformats.org/wordprocessingml/2006/main" xmlns:w14="http://schemas.microsoft.com/office/word/2010/wordml" xmlns:w15="http://schemas.microsoft.com/office/word/2012/wordml" xmlns:w16se="http://schemas.microsoft.com/office/word/2015/wordml/symex" xmlns:wpg="http://schemas.microsoft.com/office/word/2010/wordprocessingGroup" xmlns:wpi="http://schemas.microsoft.com/office/word/2010/wordprocessingInk" xmlns:wne="http://schemas.microsoft.com/office/word/2006/wordml" xmlns:wps="http://schemas.microsoft.com/office/word/2010/wordprocessingShape" mc:Ignorable="w14 w15 w16se wp14">
+<w:hdr xmlns:wpc="http://schemas.microsoft.com/office/word/2010/wordprocessingCanvas" xmlns:cx="http://schemas.microsoft.com/office/drawing/2014/chartex" xmlns:cx1="http://schemas.microsoft.com/office/drawing/2015/9/8/chartex" xmlns:cx2="http://schemas.microsoft.com/office/drawing/2015/10/21/chartex" xmlns:cx3="http://schemas.microsoft.com/office/drawing/2016/5/9/chartex" xmlns:cx4="http://schemas.microsoft.com/office/drawing/2016/5/10/chartex" xmlns:cx5="http://schemas.microsoft.com/office/drawing/2016/5/11/chartex" xmlns:cx6="http://schemas.microsoft.com/office/drawing/2016/5/12/chartex" xmlns:cx7="http://schemas.microsoft.com/office/drawing/2016/5/13/chartex" xmlns:cx8="http://schemas.microsoft.com/office/drawing/2016/5/14/chartex" xmlns:mc="http://schemas.openxmlformats.org/markup-compatibility/2006" xmlns:aink="http://schemas.microsoft.com/office/drawing/2016/ink" xmlns:am3d="http://schemas.microsoft.com/office/drawing/2017/model3d" xmlns:o="urn:schemas-microsoft-com:office:office" xmlns:oel="http://schemas.microsoft.com/office/2019/extlst" xmlns:r="http://schemas.openxmlformats.org/officeDocument/2006/relationships" xmlns:m="http://schemas.openxmlformats.org/officeDocument/2006/math" xmlns:v="urn:schemas-microsoft-com:vml" xmlns:wp14="http://schemas.microsoft.com/office/word/2010/wordprocessingDrawing" xmlns:wp="http://schemas.openxmlformats.org/drawingml/2006/wordprocessingDrawing" xmlns:w10="urn:schemas-microsoft-com:office:word" xmlns:w="http://schemas.openxmlformats.org/wordprocessingml/2006/main" xmlns:w14="http://schemas.microsoft.com/office/word/2010/wordml" xmlns:w15="http://schemas.microsoft.com/office/word/2012/wordml" xmlns:w16cex="http://schemas.microsoft.com/office/word/2018/wordml/cex" xmlns:w16cid="http://schemas.microsoft.com/office/word/2016/wordml/cid" xmlns:w16="http://schemas.microsoft.com/office/word/2018/wordml" xmlns:w16sdtdh="http://schemas.microsoft.com/office/word/2020/wordml/sdtdatahash" xmlns:w16se="http://schemas.microsoft.com/office/word/2015/wordml/symex" xmlns:wpg="http://schemas.microsoft.com/office/word/2010/wordprocessingGroup" xmlns:wpi="http://schemas.microsoft.com/office/word/2010/wordprocessingInk" xmlns:wne="http://schemas.microsoft.com/office/word/2006/wordml" xmlns:wps="http://schemas.microsoft.com/office/word/2010/wordprocessingShape" mc:Ignorable="w14 w15 w16se w16cid w16 w16cex w16sdtdh wp14">
   <w:p>
     <w:pPr>
       <w:pStyle w:val="Header"/>
@@ -570,7 +564,7 @@
 </file>
 
 <file path=word/numbering.xml><?xml version="1.0" encoding="utf-8"?>
-<w:numbering xmlns:wpc="http://schemas.microsoft.com/office/word/2010/wordprocessingCanvas" xmlns:cx="http://schemas.microsoft.com/office/drawing/2014/chartex" xmlns:cx1="http://schemas.microsoft.com/office/drawing/2015/9/8/chartex" xmlns:mc="http://schemas.openxmlformats.org/markup-compatibility/2006" xmlns:o="urn:schemas-microsoft-com:office:office" xmlns:r="http://schemas.openxmlformats.org/officeDocument/2006/relationships" xmlns:m="http://schemas.openxmlformats.org/officeDocument/2006/math" xmlns:v="urn:schemas-microsoft-com:vml" xmlns:wp14="http://schemas.microsoft.com/office/word/2010/wordprocessingDrawing" xmlns:wp="http://schemas.openxmlformats.org/drawingml/2006/wordprocessingDrawing" xmlns:w10="urn:schemas-microsoft-com:office:word" xmlns:w="http://schemas.openxmlformats.org/wordprocessingml/2006/main" xmlns:w14="http://schemas.microsoft.com/office/word/2010/wordml" xmlns:w15="http://schemas.microsoft.com/office/word/2012/wordml" xmlns:w16se="http://schemas.microsoft.com/office/word/2015/wordml/symex" xmlns:wpg="http://schemas.microsoft.com/office/word/2010/wordprocessingGroup" xmlns:wpi="http://schemas.microsoft.com/office/word/2010/wordprocessingInk" xmlns:wne="http://schemas.microsoft.com/office/word/2006/wordml" xmlns:wps="http://schemas.microsoft.com/office/word/2010/wordprocessingShape" mc:Ignorable="w14 w15 w16se wp14">
+<w:numbering xmlns:wpc="http://schemas.microsoft.com/office/word/2010/wordprocessingCanvas" xmlns:cx="http://schemas.microsoft.com/office/drawing/2014/chartex" xmlns:cx1="http://schemas.microsoft.com/office/drawing/2015/9/8/chartex" xmlns:cx2="http://schemas.microsoft.com/office/drawing/2015/10/21/chartex" xmlns:cx3="http://schemas.microsoft.com/office/drawing/2016/5/9/chartex" xmlns:cx4="http://schemas.microsoft.com/office/drawing/2016/5/10/chartex" xmlns:cx5="http://schemas.microsoft.com/office/drawing/2016/5/11/chartex" xmlns:cx6="http://schemas.microsoft.com/office/drawing/2016/5/12/chartex" xmlns:cx7="http://schemas.microsoft.com/office/drawing/2016/5/13/chartex" xmlns:cx8="http://schemas.microsoft.com/office/drawing/2016/5/14/chartex" xmlns:mc="http://schemas.openxmlformats.org/markup-compatibility/2006" xmlns:aink="http://schemas.microsoft.com/office/drawing/2016/ink" xmlns:am3d="http://schemas.microsoft.com/office/drawing/2017/model3d" xmlns:o="urn:schemas-microsoft-com:office:office" xmlns:oel="http://schemas.microsoft.com/office/2019/extlst" xmlns:r="http://schemas.openxmlformats.org/officeDocument/2006/relationships" xmlns:m="http://schemas.openxmlformats.org/officeDocument/2006/math" xmlns:v="urn:schemas-microsoft-com:vml" xmlns:wp14="http://schemas.microsoft.com/office/word/2010/wordprocessingDrawing" xmlns:wp="http://schemas.openxmlformats.org/drawingml/2006/wordprocessingDrawing" xmlns:w10="urn:schemas-microsoft-com:office:word" xmlns:w="http://schemas.openxmlformats.org/wordprocessingml/2006/main" xmlns:w14="http://schemas.microsoft.com/office/word/2010/wordml" xmlns:w15="http://schemas.microsoft.com/office/word/2012/wordml" xmlns:w16cex="http://schemas.microsoft.com/office/word/2018/wordml/cex" xmlns:w16cid="http://schemas.microsoft.com/office/word/2016/wordml/cid" xmlns:w16="http://schemas.microsoft.com/office/word/2018/wordml" xmlns:w16sdtdh="http://schemas.microsoft.com/office/word/2020/wordml/sdtdatahash" xmlns:w16se="http://schemas.microsoft.com/office/word/2015/wordml/symex" xmlns:wpg="http://schemas.microsoft.com/office/word/2010/wordprocessingGroup" xmlns:wpi="http://schemas.microsoft.com/office/word/2010/wordprocessingInk" xmlns:wne="http://schemas.microsoft.com/office/word/2006/wordml" xmlns:wps="http://schemas.microsoft.com/office/word/2010/wordprocessingShape" mc:Ignorable="w14 w15 w16se w16cid w16 w16cex w16sdtdh wp14">
   <w:abstractNum w:abstractNumId="0" w15:restartNumberingAfterBreak="0">
     <w:nsid w:val="57CA34EE"/>
     <w:multiLevelType w:val="hybridMultilevel"/>
@@ -711,14 +705,14 @@
       </w:rPr>
     </w:lvl>
   </w:abstractNum>
-  <w:num w:numId="1">
+  <w:num w:numId="1" w16cid:durableId="387265624">
     <w:abstractNumId w:val="0"/>
   </w:num>
 </w:numbering>
 </file>
 
 <file path=word/styles.xml><?xml version="1.0" encoding="utf-8"?>
-<w:styles xmlns:mc="http://schemas.openxmlformats.org/markup-compatibility/2006" xmlns:r="http://schemas.openxmlformats.org/officeDocument/2006/relationships" xmlns:w="http://schemas.openxmlformats.org/wordprocessingml/2006/main" xmlns:w14="http://schemas.microsoft.com/office/word/2010/wordml" xmlns:w15="http://schemas.microsoft.com/office/word/2012/wordml" xmlns:w16se="http://schemas.microsoft.com/office/word/2015/wordml/symex" mc:Ignorable="w14 w15 w16se">
+<w:styles xmlns:mc="http://schemas.openxmlformats.org/markup-compatibility/2006" xmlns:r="http://schemas.openxmlformats.org/officeDocument/2006/relationships" xmlns:w="http://schemas.openxmlformats.org/wordprocessingml/2006/main" xmlns:w14="http://schemas.microsoft.com/office/word/2010/wordml" xmlns:w15="http://schemas.microsoft.com/office/word/2012/wordml" xmlns:w16cex="http://schemas.microsoft.com/office/word/2018/wordml/cex" xmlns:w16cid="http://schemas.microsoft.com/office/word/2016/wordml/cid" xmlns:w16="http://schemas.microsoft.com/office/word/2018/wordml" xmlns:w16sdtdh="http://schemas.microsoft.com/office/word/2020/wordml/sdtdatahash" xmlns:w16se="http://schemas.microsoft.com/office/word/2015/wordml/symex" mc:Ignorable="w14 w15 w16se w16cid w16 w16cex w16sdtdh">
   <w:docDefaults>
     <w:rPrDefault>
       <w:rPr>
@@ -728,7 +722,7 @@
     </w:rPrDefault>
     <w:pPrDefault/>
   </w:docDefaults>
-  <w:latentStyles w:defLockedState="0" w:defUIPriority="99" w:defSemiHidden="0" w:defUnhideWhenUsed="0" w:defQFormat="0" w:count="371">
+  <w:latentStyles w:defLockedState="0" w:defUIPriority="99" w:defSemiHidden="0" w:defUnhideWhenUsed="0" w:defQFormat="0" w:count="376">
     <w:lsdException w:name="Normal" w:uiPriority="0" w:qFormat="1"/>
     <w:lsdException w:name="heading 1" w:uiPriority="9" w:qFormat="1"/>
     <w:lsdException w:name="heading 2" w:uiPriority="9" w:qFormat="1"/>
@@ -834,7 +828,6 @@
     <w:lsdException w:name="HTML Sample" w:semiHidden="1" w:unhideWhenUsed="1"/>
     <w:lsdException w:name="HTML Typewriter" w:semiHidden="1" w:unhideWhenUsed="1"/>
     <w:lsdException w:name="HTML Variable" w:semiHidden="1" w:unhideWhenUsed="1"/>
-    <w:lsdException w:name="Normal Table" w:semiHidden="1" w:unhideWhenUsed="1"/>
     <w:lsdException w:name="annotation subject" w:semiHidden="1" w:unhideWhenUsed="1"/>
     <w:lsdException w:name="No List" w:semiHidden="1" w:unhideWhenUsed="1"/>
     <w:lsdException w:name="Outline List 1" w:semiHidden="1" w:unhideWhenUsed="1"/>
@@ -877,11 +870,8 @@
     <w:lsdException w:name="Table Contemporary" w:semiHidden="1" w:unhideWhenUsed="1"/>
     <w:lsdException w:name="Table Elegant" w:semiHidden="1" w:unhideWhenUsed="1"/>
     <w:lsdException w:name="Table Professional" w:semiHidden="1" w:unhideWhenUsed="1"/>
-    <w:lsdException w:name="Table Subtle 1" w:semiHidden="1" w:unhideWhenUsed="1"/>
     <w:lsdException w:name="Table Subtle 2" w:semiHidden="1" w:unhideWhenUsed="1"/>
     <w:lsdException w:name="Table Web 1" w:semiHidden="1" w:unhideWhenUsed="1"/>
-    <w:lsdException w:name="Table Web 2" w:semiHidden="1" w:unhideWhenUsed="1"/>
-    <w:lsdException w:name="Table Web 3" w:semiHidden="1" w:unhideWhenUsed="1"/>
     <w:lsdException w:name="Balloon Text" w:semiHidden="1" w:unhideWhenUsed="1"/>
     <w:lsdException w:name="Table Grid" w:uiPriority="59"/>
     <w:lsdException w:name="Table Theme" w:semiHidden="1" w:unhideWhenUsed="1"/>
@@ -1100,6 +1090,11 @@
     <w:lsdException w:name="List Table 5 Dark Accent 6" w:uiPriority="50"/>
     <w:lsdException w:name="List Table 6 Colorful Accent 6" w:uiPriority="51"/>
     <w:lsdException w:name="List Table 7 Colorful Accent 6" w:uiPriority="52"/>
+    <w:lsdException w:name="Mention" w:semiHidden="1" w:unhideWhenUsed="1"/>
+    <w:lsdException w:name="Smart Hyperlink" w:semiHidden="1" w:unhideWhenUsed="1"/>
+    <w:lsdException w:name="Hashtag" w:semiHidden="1" w:unhideWhenUsed="1"/>
+    <w:lsdException w:name="Unresolved Mention" w:semiHidden="1" w:unhideWhenUsed="1"/>
+    <w:lsdException w:name="Smart Link" w:semiHidden="1" w:unhideWhenUsed="1"/>
   </w:latentStyles>
   <w:style w:type="paragraph" w:default="1" w:styleId="Normal">
     <w:name w:val="Normal"/>

</xml_diff>